<commit_message>
Ajout du SRS derniere version
</commit_message>
<xml_diff>
--- a/Artefacts/SRS.docx
+++ b/Artefacts/SRS.docx
@@ -11699,6 +11699,29 @@
           <w:rtl w:val="0"/>
         </w:rPr>
         <w:t xml:space="preserve">3.17.3.5 Le système doit allouer 60 secondes pour une manche.</w:t>
+      </w:r>
+    </w:p>
+    <w:p>
+      <w:pPr>
+        <w:ind w:left="720" w:firstLine="0"/>
+        <w:rPr/>
+      </w:pPr>
+      <w:r>
+        <w:rPr>
+          <w:rtl w:val="0"/>
+        </w:rPr>
+        <w:t xml:space="preserve">3.17.3.6 Le système doit dessiner le mot à deviner par un joueur virtuel.</w:t>
+      </w:r>
+    </w:p>
+    <w:p>
+      <w:pPr>
+        <w:ind w:firstLine="720"/>
+        <w:rPr/>
+      </w:pPr>
+      <w:r>
+        <w:rPr>
+          <w:rtl w:val="0"/>
+        </w:rPr>
       </w:r>
     </w:p>
     <w:p>

</xml_diff>